<commit_message>
day 4 assignment update
</commit_message>
<xml_diff>
--- a/day4assignment/CS301-Day 4 Assignment.docx
+++ b/day4assignment/CS301-Day 4 Assignment.docx
@@ -2403,6 +2403,7 @@
       </w:r>
     </w:p>
     <w:p/>
+    <w:p/>
     <w:p>
       <w:r>
         <w:rPr>
@@ -2410,10 +2411,10 @@
         </w:rPr>
         <w:lastRenderedPageBreak/>
         <w:drawing>
-          <wp:inline distT="0" distB="0" distL="0" distR="0" wp14:anchorId="328E18D5" wp14:editId="105B6099">
-            <wp:extent cx="5943600" cy="3079750"/>
-            <wp:effectExtent l="0" t="0" r="0" b="6350"/>
-            <wp:docPr id="3" name="Picture 3"/>
+          <wp:inline distT="0" distB="0" distL="0" distR="0" wp14:anchorId="43AA307C" wp14:editId="36E93188">
+            <wp:extent cx="5867400" cy="3276600"/>
+            <wp:effectExtent l="0" t="0" r="0" b="0"/>
+            <wp:docPr id="8" name="Picture 8"/>
             <wp:cNvGraphicFramePr>
               <a:graphicFrameLocks xmlns:a="http://schemas.openxmlformats.org/drawingml/2006/main" noChangeAspect="1"/>
             </wp:cNvGraphicFramePr>
@@ -2421,7 +2422,7 @@
               <a:graphicData uri="http://schemas.openxmlformats.org/drawingml/2006/picture">
                 <pic:pic xmlns:pic="http://schemas.openxmlformats.org/drawingml/2006/picture">
                   <pic:nvPicPr>
-                    <pic:cNvPr id="3" name="Screen Shot 2020-08-20 at 10.40.44 PM.png"/>
+                    <pic:cNvPr id="8" name="Screen Shot 2020-08-21 at 4.26.28 PM.png"/>
                     <pic:cNvPicPr/>
                   </pic:nvPicPr>
                   <pic:blipFill>
@@ -2439,7 +2440,7 @@
                   <pic:spPr>
                     <a:xfrm>
                       <a:off x="0" y="0"/>
-                      <a:ext cx="5943600" cy="3079750"/>
+                      <a:ext cx="5867400" cy="3276600"/>
                     </a:xfrm>
                     <a:prstGeom prst="rect">
                       <a:avLst/>
@@ -2452,7 +2453,6 @@
         </w:drawing>
       </w:r>
     </w:p>
-    <w:p/>
     <w:p>
       <w:pPr>
         <w:rPr>
@@ -5917,15 +5917,16 @@
     </w:p>
     <w:p/>
     <w:p>
+      <w:bookmarkStart w:id="0" w:name="_GoBack"/>
       <w:r>
         <w:rPr>
           <w:noProof/>
         </w:rPr>
         <w:lastRenderedPageBreak/>
         <w:drawing>
-          <wp:inline distT="0" distB="0" distL="0" distR="0" wp14:anchorId="121DD3EB" wp14:editId="47A8B650">
-            <wp:extent cx="6221730" cy="4319752"/>
-            <wp:effectExtent l="0" t="0" r="1270" b="0"/>
+          <wp:inline distT="0" distB="0" distL="0" distR="0" wp14:anchorId="121DD3EB" wp14:editId="3C0C04F0">
+            <wp:extent cx="6159062" cy="4472940"/>
+            <wp:effectExtent l="0" t="0" r="635" b="0"/>
             <wp:docPr id="7" name="Picture 7"/>
             <wp:cNvGraphicFramePr>
               <a:graphicFrameLocks xmlns:a="http://schemas.openxmlformats.org/drawingml/2006/main" noChangeAspect="1"/>
@@ -5952,7 +5953,7 @@
                   <pic:spPr>
                     <a:xfrm>
                       <a:off x="0" y="0"/>
-                      <a:ext cx="6288487" cy="4366101"/>
+                      <a:ext cx="6230837" cy="4525066"/>
                     </a:xfrm>
                     <a:prstGeom prst="rect">
                       <a:avLst/>
@@ -5964,6 +5965,7 @@
           </wp:inline>
         </w:drawing>
       </w:r>
+      <w:bookmarkEnd w:id="0"/>
     </w:p>
     <w:p>
       <w:pPr>
@@ -6148,13 +6150,7 @@
               </w:numPr>
             </w:pPr>
             <w:r>
-              <w:t xml:space="preserve">Declare </w:t>
-            </w:r>
-            <w:r>
-              <w:t>variable</w:t>
-            </w:r>
-            <w:r>
-              <w:t xml:space="preserve"> answer = 38</w:t>
+              <w:t>Declare variable answer = 38</w:t>
             </w:r>
           </w:p>
           <w:p>
@@ -6166,13 +6162,7 @@
               </w:numPr>
             </w:pPr>
             <w:r>
-              <w:t xml:space="preserve">Declare </w:t>
-            </w:r>
-            <w:r>
-              <w:t>variable</w:t>
-            </w:r>
-            <w:r>
-              <w:t xml:space="preserve"> guess</w:t>
+              <w:t>Declare variable guess</w:t>
             </w:r>
           </w:p>
           <w:p>
@@ -7979,12 +7969,7 @@
               <w:t xml:space="preserve">Display a table </w:t>
             </w:r>
             <w:r>
-              <w:t>with 5 columns:</w:t>
-            </w:r>
-            <w:bookmarkStart w:id="0" w:name="_GoBack"/>
-            <w:bookmarkEnd w:id="0"/>
-            <w:r>
-              <w:t xml:space="preserve"> </w:t>
+              <w:t xml:space="preserve">with 5 columns: </w:t>
             </w:r>
             <w:r>
               <w:t>n, n*2, n*3, n*n, n*n*n</w:t>

</xml_diff>